<commit_message>
update in Feb 1, 2016
</commit_message>
<xml_diff>
--- a/Abstract.docx
+++ b/Abstract.docx
@@ -3,8 +3,20 @@
 <w:document xmlns:wpc="http://schemas.microsoft.com/office/word/2010/wordprocessingCanvas" xmlns:mo="http://schemas.microsoft.com/office/mac/office/2008/main" xmlns:mc="http://schemas.openxmlformats.org/markup-compatibility/2006" xmlns:mv="urn:schemas-microsoft-com:mac:vml" xmlns:o="urn:schemas-microsoft-com:office:office" xmlns:r="http://schemas.openxmlformats.org/officeDocument/2006/relationships" xmlns:m="http://schemas.openxmlformats.org/officeDocument/2006/math" xmlns:v="urn:schemas-microsoft-com:vml" xmlns:wp14="http://schemas.microsoft.com/office/word/2010/wordprocessingDrawing" xmlns:wp="http://schemas.openxmlformats.org/drawingml/2006/wordprocessingDrawing" xmlns:w10="urn:schemas-microsoft-com:office:word" xmlns:w="http://schemas.openxmlformats.org/wordprocessingml/2006/main" xmlns:w14="http://schemas.microsoft.com/office/word/2010/wordml" xmlns:wpg="http://schemas.microsoft.com/office/word/2010/wordprocessingGroup" xmlns:wpi="http://schemas.microsoft.com/office/word/2010/wordprocessingInk" xmlns:wne="http://schemas.microsoft.com/office/word/2006/wordml" xmlns:wps="http://schemas.microsoft.com/office/word/2010/wordprocessingShape" mc:Ignorable="w14 wp14">
   <w:body>
     <w:p>
-      <w:r>
-        <w:t>Abstract:</w:t>
+      <w:pPr>
+        <w:spacing w:line="480" w:lineRule="auto"/>
+        <w:jc w:val="center"/>
+        <w:rPr>
+          <w:rFonts w:ascii="Times" w:hAnsi="Times"/>
+          <w:b/>
+        </w:rPr>
+      </w:pPr>
+      <w:r>
+        <w:rPr>
+          <w:rFonts w:ascii="Times" w:hAnsi="Times"/>
+          <w:b/>
+        </w:rPr>
+        <w:t>Abstract</w:t>
       </w:r>
     </w:p>
     <w:p>
@@ -12,359 +24,708 @@
         <w:tabs>
           <w:tab w:val="left" w:pos="3240"/>
         </w:tabs>
-        <w:rPr>
+        <w:spacing w:line="480" w:lineRule="auto"/>
+        <w:rPr>
+          <w:rFonts w:ascii="Times" w:hAnsi="Times"/>
           <w:lang w:eastAsia="zh-CN"/>
         </w:rPr>
       </w:pPr>
       <w:r>
-        <w:t>Space g</w:t>
-      </w:r>
-      <w:r>
-        <w:t>eodesy plays an important role for earth observation</w:t>
-      </w:r>
-      <w:r>
+        <w:rPr>
+          <w:rFonts w:ascii="Times" w:hAnsi="Times"/>
+        </w:rPr>
+        <w:t>Satellite</w:t>
+      </w:r>
+      <w:r>
+        <w:rPr>
+          <w:rFonts w:ascii="Times" w:hAnsi="Times"/>
+        </w:rPr>
+        <w:t xml:space="preserve"> g</w:t>
+      </w:r>
+      <w:r>
+        <w:rPr>
+          <w:rFonts w:ascii="Times" w:hAnsi="Times"/>
+        </w:rPr>
+        <w:t>eode</w:t>
+      </w:r>
+      <w:r>
+        <w:rPr>
+          <w:rFonts w:ascii="Times" w:hAnsi="Times"/>
+        </w:rPr>
+        <w:t>sy plays an important role for E</w:t>
+      </w:r>
+      <w:r>
+        <w:rPr>
+          <w:rFonts w:ascii="Times" w:hAnsi="Times"/>
+        </w:rPr>
+        <w:t>arth observation</w:t>
+      </w:r>
+      <w:r>
+        <w:rPr>
+          <w:rFonts w:ascii="Times" w:hAnsi="Times"/>
+        </w:rPr>
         <w:t xml:space="preserve"> and it provides numerous applications in dif</w:t>
       </w:r>
       <w:r>
+        <w:rPr>
+          <w:rFonts w:ascii="Times" w:hAnsi="Times"/>
+        </w:rPr>
         <w:t xml:space="preserve">ferent scientific disciplines.  </w:t>
       </w:r>
       <w:r>
-        <w:t>The dissertation</w:t>
-      </w:r>
-      <w:r>
+        <w:rPr>
+          <w:rFonts w:ascii="Times" w:hAnsi="Times"/>
+        </w:rPr>
+        <w:t>This</w:t>
+      </w:r>
+      <w:r>
+        <w:rPr>
+          <w:rFonts w:ascii="Times" w:hAnsi="Times"/>
+        </w:rPr>
+        <w:t xml:space="preserve"> dissertation</w:t>
+      </w:r>
+      <w:r>
+        <w:rPr>
+          <w:rFonts w:ascii="Times" w:hAnsi="Times"/>
+        </w:rPr>
         <w:t xml:space="preserve"> presents three </w:t>
       </w:r>
       <w:r>
+        <w:rPr>
+          <w:rFonts w:ascii="Times" w:hAnsi="Times"/>
+        </w:rPr>
         <w:t>applications</w:t>
       </w:r>
       <w:r>
-        <w:t xml:space="preserve"> of space geodesy </w:t>
-      </w:r>
-      <w:r>
+        <w:rPr>
+          <w:rFonts w:ascii="Times" w:hAnsi="Times"/>
+        </w:rPr>
+        <w:t xml:space="preserve"> of satellite</w:t>
+      </w:r>
+      <w:r>
+        <w:rPr>
+          <w:rFonts w:ascii="Times" w:hAnsi="Times"/>
+        </w:rPr>
+        <w:t xml:space="preserve"> geodesy </w:t>
+      </w:r>
+      <w:r>
+        <w:rPr>
+          <w:rFonts w:ascii="Times" w:hAnsi="Times"/>
+        </w:rPr>
         <w:t xml:space="preserve">in </w:t>
       </w:r>
       <w:r>
-        <w:t>the field of</w:t>
-      </w:r>
-      <w:r>
-        <w:t xml:space="preserve"> climate change</w:t>
-      </w:r>
-      <w:r>
+        <w:rPr>
+          <w:rFonts w:ascii="Times" w:hAnsi="Times"/>
+        </w:rPr>
+        <w:t xml:space="preserve">environmental and </w:t>
+      </w:r>
+      <w:r>
+        <w:rPr>
+          <w:rFonts w:ascii="Times" w:hAnsi="Times"/>
+        </w:rPr>
+        <w:t>climate change</w:t>
+      </w:r>
+      <w:r>
+        <w:rPr>
+          <w:rFonts w:ascii="Times" w:hAnsi="Times"/>
+        </w:rPr>
         <w:t>.</w:t>
       </w:r>
       <w:r>
+        <w:rPr>
+          <w:rFonts w:ascii="Times" w:hAnsi="Times"/>
+        </w:rPr>
         <w:t xml:space="preserve">  </w:t>
       </w:r>
       <w:r>
-        <w:t xml:space="preserve">In this dissertation, three space geodesy techniques are used: high-precision Global Positioning System (GPS), the Gravity Recovery and Climate Experiment (GRACE) and </w:t>
+        <w:rPr>
+          <w:rFonts w:ascii="Times" w:hAnsi="Times"/>
+        </w:rPr>
+        <w:t>I</w:t>
+      </w:r>
+      <w:r>
+        <w:rPr>
+          <w:rFonts w:ascii="Times" w:hAnsi="Times"/>
+        </w:rPr>
+        <w:t>n this dissertation, three satellite</w:t>
+      </w:r>
+      <w:r>
+        <w:rPr>
+          <w:rFonts w:ascii="Times" w:hAnsi="Times"/>
+        </w:rPr>
+        <w:t xml:space="preserve"> geodesy techniques are used: high-precision Global Positioning System (GPS), the Gravity Recovery and Climate Experiment (GRACE) and </w:t>
       </w:r>
       <w:proofErr w:type="spellStart"/>
       <w:r>
+        <w:rPr>
+          <w:rFonts w:ascii="Times" w:hAnsi="Times"/>
+        </w:rPr>
         <w:t>Interferometric</w:t>
       </w:r>
       <w:proofErr w:type="spellEnd"/>
       <w:r>
+        <w:rPr>
+          <w:rFonts w:ascii="Times" w:hAnsi="Times"/>
+        </w:rPr>
         <w:t xml:space="preserve"> Synthetic Aperture Radar (</w:t>
       </w:r>
       <w:proofErr w:type="spellStart"/>
       <w:r>
+        <w:rPr>
+          <w:rFonts w:ascii="Times" w:hAnsi="Times"/>
+        </w:rPr>
         <w:t>InSAR</w:t>
       </w:r>
       <w:proofErr w:type="spellEnd"/>
       <w:r>
+        <w:rPr>
+          <w:rFonts w:ascii="Times" w:hAnsi="Times"/>
+        </w:rPr>
         <w:t>).</w:t>
       </w:r>
       <w:r>
         <w:rPr>
+          <w:rFonts w:ascii="Times" w:hAnsi="Times"/>
           <w:lang w:eastAsia="zh-CN"/>
         </w:rPr>
         <w:t xml:space="preserve">  </w:t>
       </w:r>
       <w:r>
-        <w:t xml:space="preserve">The following are brief introductions of these three works. </w:t>
-      </w:r>
-      <w:r>
+        <w:rPr>
+          <w:rFonts w:ascii="Times" w:hAnsi="Times"/>
+        </w:rPr>
+        <w:t xml:space="preserve">The following are brief introductions </w:t>
+      </w:r>
+      <w:r>
+        <w:rPr>
+          <w:rFonts w:ascii="Times" w:hAnsi="Times"/>
+        </w:rPr>
+        <w:t>of these three studies</w:t>
+      </w:r>
+      <w:r>
+        <w:rPr>
+          <w:rFonts w:ascii="Times" w:hAnsi="Times"/>
+        </w:rPr>
+        <w:t xml:space="preserve">. </w:t>
+      </w:r>
+      <w:r>
+        <w:rPr>
+          <w:rFonts w:ascii="Times" w:hAnsi="Times"/>
+        </w:rPr>
         <w:t xml:space="preserve"> </w:t>
       </w:r>
       <w:r>
-        <w:t xml:space="preserve">In the first work, I use </w:t>
-      </w:r>
-      <w:r>
+        <w:rPr>
+          <w:rFonts w:ascii="Times" w:hAnsi="Times"/>
+        </w:rPr>
+        <w:t>In the first study</w:t>
+      </w:r>
+      <w:r>
+        <w:rPr>
+          <w:rFonts w:ascii="Times" w:hAnsi="Times"/>
+        </w:rPr>
+        <w:t xml:space="preserve">, I use </w:t>
+      </w:r>
+      <w:r>
+        <w:rPr>
+          <w:rFonts w:ascii="Times" w:hAnsi="Times"/>
+        </w:rPr>
         <w:t xml:space="preserve">the </w:t>
       </w:r>
       <w:r>
+        <w:rPr>
+          <w:rFonts w:ascii="Times" w:hAnsi="Times"/>
+        </w:rPr>
         <w:t xml:space="preserve">coastal uplift </w:t>
       </w:r>
       <w:r>
-        <w:t xml:space="preserve">observed by GPS to study the annual variability of mass </w:t>
-      </w:r>
-      <w:r>
-        <w:t xml:space="preserve">loss of the Greenland ice sheet.  Our data show both spatial and temporal variations of coastal ice mass loss and suggest that a combination of warm atmospheric and oceanic condition drove these variations.  </w:t>
-      </w:r>
-      <w:r>
-        <w:t xml:space="preserve">In the second work, </w:t>
-      </w:r>
-      <w:r>
-        <w:t xml:space="preserve">I use GRACE monthly product and the </w:t>
-      </w:r>
-      <w:r>
-        <w:t xml:space="preserve">regional atmospheric climate model </w:t>
-      </w:r>
-      <w:r>
-        <w:t xml:space="preserve">RACMO2.3 </w:t>
-      </w:r>
-      <w:r>
-        <w:t xml:space="preserve">to estimate recent freshwater flux from Greenland and the Canadian Arctic Archipelago.  </w:t>
-      </w:r>
-      <w:r>
-        <w:t xml:space="preserve">Our data show that Arctic freshwater flux started to increase rapidly since the </w:t>
-      </w:r>
-      <w:r>
+        <w:rPr>
+          <w:rFonts w:ascii="Times" w:hAnsi="Times"/>
+        </w:rPr>
+        <w:t xml:space="preserve">observed by GPS to study the annual </w:t>
+      </w:r>
+      <w:r>
+        <w:rPr>
+          <w:rFonts w:ascii="Times" w:hAnsi="Times"/>
+        </w:rPr>
+        <w:t>changes in</w:t>
+      </w:r>
+      <w:r>
+        <w:rPr>
+          <w:rFonts w:ascii="Times" w:hAnsi="Times"/>
+        </w:rPr>
+        <w:t xml:space="preserve"> mass </w:t>
+      </w:r>
+      <w:r>
+        <w:rPr>
+          <w:rFonts w:ascii="Times" w:hAnsi="Times"/>
+        </w:rPr>
+        <w:t>loss o</w:t>
+      </w:r>
+      <w:r>
+        <w:rPr>
+          <w:rFonts w:ascii="Times" w:hAnsi="Times"/>
+        </w:rPr>
+        <w:t xml:space="preserve">f the Greenland ice sheet.  The </w:t>
+      </w:r>
+      <w:r>
+        <w:rPr>
+          <w:rFonts w:ascii="Times" w:hAnsi="Times"/>
+        </w:rPr>
+        <w:t xml:space="preserve">data show both spatial and temporal variations of coastal ice mass loss and suggest that a combination of warm atmospheric and oceanic condition drove these variations.  </w:t>
+      </w:r>
+      <w:r>
+        <w:rPr>
+          <w:rFonts w:ascii="Times" w:hAnsi="Times"/>
+        </w:rPr>
+        <w:t>In the second study</w:t>
+      </w:r>
+      <w:r>
+        <w:rPr>
+          <w:rFonts w:ascii="Times" w:hAnsi="Times"/>
+        </w:rPr>
+        <w:t xml:space="preserve">, </w:t>
+      </w:r>
+      <w:r>
+        <w:rPr>
+          <w:rFonts w:ascii="Times" w:hAnsi="Times"/>
+        </w:rPr>
+        <w:t xml:space="preserve">I use GRACE monthly </w:t>
+      </w:r>
+      <w:r>
+        <w:rPr>
+          <w:rFonts w:ascii="Times" w:hAnsi="Times"/>
+        </w:rPr>
+        <w:t xml:space="preserve">gravity </w:t>
+      </w:r>
+      <w:r>
+        <w:rPr>
+          <w:rFonts w:ascii="Times" w:hAnsi="Times"/>
+        </w:rPr>
+        <w:t xml:space="preserve">product </w:t>
+      </w:r>
+      <w:r>
+        <w:rPr>
+          <w:rFonts w:ascii="Times" w:hAnsi="Times"/>
+        </w:rPr>
+        <w:t xml:space="preserve">to </w:t>
+      </w:r>
+      <w:r>
+        <w:rPr>
+          <w:rFonts w:ascii="Times" w:hAnsi="Times"/>
+        </w:rPr>
+        <w:t>estimate recen</w:t>
+      </w:r>
+      <w:r>
+        <w:rPr>
+          <w:rFonts w:ascii="Times" w:hAnsi="Times"/>
+        </w:rPr>
+        <w:t>t freshwater flux from Greenland</w:t>
+      </w:r>
+      <w:r>
+        <w:rPr>
+          <w:rFonts w:ascii="Times" w:hAnsi="Times"/>
+        </w:rPr>
+        <w:t xml:space="preserve">.  </w:t>
+      </w:r>
+      <w:r>
+        <w:rPr>
+          <w:rFonts w:ascii="Times" w:hAnsi="Times"/>
+        </w:rPr>
+        <w:t>The</w:t>
+      </w:r>
+      <w:r>
+        <w:rPr>
+          <w:rFonts w:ascii="Times" w:hAnsi="Times"/>
+        </w:rPr>
+        <w:t xml:space="preserve"> data show</w:t>
+      </w:r>
+      <w:r>
+        <w:rPr>
+          <w:rFonts w:ascii="Times" w:hAnsi="Times"/>
+        </w:rPr>
+        <w:t>s</w:t>
+      </w:r>
+      <w:r>
+        <w:rPr>
+          <w:rFonts w:ascii="Times" w:hAnsi="Times"/>
+        </w:rPr>
+        <w:t xml:space="preserve"> that Arctic freshwater flux started to increase rapidly since the </w:t>
+      </w:r>
+      <w:r>
+        <w:rPr>
+          <w:rFonts w:ascii="Times" w:hAnsi="Times"/>
+        </w:rPr>
         <w:t>mid-late 1990s, coincident with the</w:t>
       </w:r>
       <w:r>
+        <w:rPr>
+          <w:rFonts w:ascii="Times" w:hAnsi="Times"/>
+        </w:rPr>
         <w:t xml:space="preserve"> decrease of</w:t>
       </w:r>
       <w:r>
+        <w:rPr>
+          <w:rFonts w:ascii="Times" w:hAnsi="Times"/>
+        </w:rPr>
         <w:t xml:space="preserve"> Labrador Sea Water </w:t>
       </w:r>
       <w:r>
+        <w:rPr>
+          <w:rFonts w:ascii="Times" w:hAnsi="Times"/>
+        </w:rPr>
         <w:t xml:space="preserve">formation, a key component of the deep southward return flow of the Atlantic </w:t>
       </w:r>
       <w:proofErr w:type="spellStart"/>
       <w:r>
+        <w:rPr>
+          <w:rFonts w:ascii="Times" w:hAnsi="Times"/>
+        </w:rPr>
         <w:t>Meridional</w:t>
       </w:r>
       <w:proofErr w:type="spellEnd"/>
       <w:r>
-        <w:t xml:space="preserve"> Overturning Circulation.   </w:t>
+        <w:rPr>
+          <w:rFonts w:ascii="Times" w:hAnsi="Times"/>
+        </w:rPr>
+        <w:t xml:space="preserve"> Over</w:t>
+      </w:r>
+      <w:r>
+        <w:rPr>
+          <w:rFonts w:ascii="Times" w:hAnsi="Times"/>
+        </w:rPr>
+        <w:t>turning Circulation.   This study</w:t>
+      </w:r>
+      <w:r>
+        <w:rPr>
+          <w:rFonts w:ascii="Times" w:hAnsi="Times"/>
+        </w:rPr>
+        <w:t xml:space="preserve"> suggest</w:t>
+      </w:r>
+      <w:r>
+        <w:rPr>
+          <w:rFonts w:ascii="Times" w:hAnsi="Times"/>
+        </w:rPr>
+        <w:t>s</w:t>
+      </w:r>
+      <w:r>
+        <w:rPr>
+          <w:rFonts w:ascii="Times" w:hAnsi="Times"/>
+        </w:rPr>
+        <w:t xml:space="preserve"> that recent freshening of the high-latitude re</w:t>
+      </w:r>
+      <w:r>
+        <w:rPr>
+          <w:rFonts w:ascii="Times" w:hAnsi="Times"/>
+        </w:rPr>
+        <w:t>gion weaken the formation of La</w:t>
+      </w:r>
+      <w:r>
+        <w:rPr>
+          <w:rFonts w:ascii="Times" w:hAnsi="Times"/>
+        </w:rPr>
+        <w:t>b</w:t>
+      </w:r>
+      <w:r>
+        <w:rPr>
+          <w:rFonts w:ascii="Times" w:hAnsi="Times"/>
+        </w:rPr>
+        <w:t>r</w:t>
+      </w:r>
+      <w:r>
+        <w:rPr>
+          <w:rFonts w:ascii="Times" w:hAnsi="Times"/>
+        </w:rPr>
+        <w:t>ador Sea</w:t>
+      </w:r>
+      <w:r>
+        <w:rPr>
+          <w:rFonts w:ascii="Times" w:hAnsi="Times"/>
+        </w:rPr>
+        <w:t xml:space="preserve"> Water and hence possibly slow down</w:t>
+      </w:r>
+      <w:r>
+        <w:rPr>
+          <w:rFonts w:ascii="Times" w:hAnsi="Times"/>
+        </w:rPr>
+        <w:t xml:space="preserve"> the Atlantic </w:t>
+      </w:r>
+      <w:proofErr w:type="spellStart"/>
+      <w:r>
+        <w:rPr>
+          <w:rFonts w:ascii="Times" w:hAnsi="Times"/>
+        </w:rPr>
+        <w:t>Meridional</w:t>
+      </w:r>
+      <w:proofErr w:type="spellEnd"/>
+      <w:r>
+        <w:rPr>
+          <w:rFonts w:ascii="Times" w:hAnsi="Times"/>
+        </w:rPr>
+        <w:t xml:space="preserve"> Overturning Circulation.  </w:t>
+      </w:r>
+      <w:r>
+        <w:rPr>
+          <w:rFonts w:ascii="Times" w:hAnsi="Times"/>
+        </w:rPr>
+        <w:t>In the third study</w:t>
+      </w:r>
+      <w:r>
+        <w:rPr>
+          <w:rFonts w:ascii="Times" w:hAnsi="Times"/>
+        </w:rPr>
+        <w:t xml:space="preserve">, </w:t>
+      </w:r>
+      <w:r>
+        <w:rPr>
+          <w:rFonts w:ascii="Times" w:hAnsi="Times"/>
+          <w:lang w:eastAsia="zh-CN"/>
+        </w:rPr>
+        <w:t xml:space="preserve">I use </w:t>
+      </w:r>
+      <w:proofErr w:type="spellStart"/>
+      <w:r>
+        <w:rPr>
+          <w:rFonts w:ascii="Times" w:hAnsi="Times"/>
+          <w:lang w:eastAsia="zh-CN"/>
+        </w:rPr>
+        <w:t>InSAR</w:t>
+      </w:r>
+      <w:proofErr w:type="spellEnd"/>
+      <w:r>
+        <w:rPr>
+          <w:rFonts w:ascii="Times" w:hAnsi="Times"/>
+          <w:lang w:eastAsia="zh-CN"/>
+        </w:rPr>
+        <w:t xml:space="preserve"> to monitor </w:t>
+      </w:r>
+      <w:r>
+        <w:rPr>
+          <w:rFonts w:ascii="Times" w:hAnsi="Times"/>
+          <w:lang w:eastAsia="zh-CN"/>
+        </w:rPr>
+        <w:t>ground deformation caused by CO</w:t>
+      </w:r>
+      <w:r>
+        <w:rPr>
+          <w:rFonts w:ascii="Times" w:hAnsi="Times"/>
+          <w:vertAlign w:val="subscript"/>
+          <w:lang w:eastAsia="zh-CN"/>
+        </w:rPr>
+        <w:t>2</w:t>
+      </w:r>
+      <w:r>
+        <w:rPr>
+          <w:rFonts w:ascii="Times" w:hAnsi="Times"/>
+          <w:lang w:eastAsia="zh-CN"/>
+        </w:rPr>
+        <w:t xml:space="preserve"> injection at an enhanced oil recovery site in west Texas</w:t>
+      </w:r>
+      <w:r>
+        <w:rPr>
+          <w:rFonts w:ascii="Times" w:hAnsi="Times"/>
+          <w:lang w:eastAsia="zh-CN"/>
+        </w:rPr>
+        <w:t>.  Carbon capture, utilization and storage can greatly reduced CO</w:t>
+      </w:r>
+      <w:r>
+        <w:rPr>
+          <w:rFonts w:ascii="Times" w:hAnsi="Times"/>
+          <w:vertAlign w:val="subscript"/>
+          <w:lang w:eastAsia="zh-CN"/>
+        </w:rPr>
+        <w:t>2</w:t>
+      </w:r>
+      <w:r>
+        <w:rPr>
+          <w:rFonts w:ascii="Times" w:hAnsi="Times"/>
+          <w:lang w:eastAsia="zh-CN"/>
+        </w:rPr>
+        <w:t xml:space="preserve"> emitted from power plants</w:t>
+      </w:r>
+      <w:r>
+        <w:rPr>
+          <w:rFonts w:ascii="Times" w:hAnsi="Times"/>
+          <w:lang w:eastAsia="zh-CN"/>
+        </w:rPr>
+        <w:t>, which is a</w:t>
+      </w:r>
+      <w:r>
+        <w:rPr>
+          <w:rFonts w:ascii="Times" w:hAnsi="Times"/>
+          <w:lang w:eastAsia="zh-CN"/>
+        </w:rPr>
+        <w:t xml:space="preserve"> promising way to mitigate anthropogenic warmin</w:t>
+      </w:r>
+      <w:r>
+        <w:rPr>
+          <w:rFonts w:ascii="Times" w:hAnsi="Times"/>
+          <w:lang w:eastAsia="zh-CN"/>
+        </w:rPr>
+        <w:t xml:space="preserve">g.  </w:t>
+      </w:r>
+      <w:r>
+        <w:rPr>
+          <w:rFonts w:ascii="Times" w:hAnsi="Times"/>
+          <w:lang w:eastAsia="zh-CN"/>
+        </w:rPr>
+        <w:t>From 2007 to 2011, ~</w:t>
+      </w:r>
+      <w:r>
+        <w:rPr>
+          <w:rFonts w:ascii="Times" w:hAnsi="Times"/>
+          <w:lang w:eastAsia="zh-CN"/>
+        </w:rPr>
+        <w:t xml:space="preserve">24 million tons of </w:t>
       </w:r>
       <w:proofErr w:type="gramStart"/>
       <w:r>
-        <w:t>This work suggest</w:t>
+        <w:rPr>
+          <w:rFonts w:ascii="Times" w:hAnsi="Times"/>
+          <w:lang w:eastAsia="zh-CN"/>
+        </w:rPr>
+        <w:t>CO</w:t>
+      </w:r>
+      <w:r>
+        <w:rPr>
+          <w:rFonts w:ascii="Times" w:hAnsi="Times"/>
+          <w:vertAlign w:val="subscript"/>
+          <w:lang w:eastAsia="zh-CN"/>
+        </w:rPr>
+        <w:t xml:space="preserve">2  </w:t>
+      </w:r>
+      <w:r>
+        <w:rPr>
+          <w:rFonts w:ascii="Times" w:hAnsi="Times"/>
+          <w:lang w:eastAsia="zh-CN"/>
+        </w:rPr>
+        <w:t>have</w:t>
       </w:r>
       <w:proofErr w:type="gramEnd"/>
       <w:r>
-        <w:t xml:space="preserve"> that recent freshening of the high-latitude region weaken the formation of </w:t>
+        <w:rPr>
+          <w:rFonts w:ascii="Times" w:hAnsi="Times"/>
+          <w:lang w:eastAsia="zh-CN"/>
+        </w:rPr>
+        <w:t xml:space="preserve"> been sequestered in the field, causing up to 10 </w:t>
       </w:r>
       <w:proofErr w:type="spellStart"/>
       <w:r>
-        <w:t>Larbador</w:t>
+        <w:rPr>
+          <w:rFonts w:ascii="Times" w:hAnsi="Times"/>
+          <w:lang w:eastAsia="zh-CN"/>
+        </w:rPr>
+        <w:t>MPa</w:t>
       </w:r>
       <w:proofErr w:type="spellEnd"/>
       <w:r>
-        <w:t xml:space="preserve"> Sea Water and hence possibly weaken the Atlantic </w:t>
+        <w:rPr>
+          <w:rFonts w:ascii="Times" w:hAnsi="Times"/>
+          <w:lang w:eastAsia="zh-CN"/>
+        </w:rPr>
+        <w:t xml:space="preserve"> pressure buildup at reservoir dept</w:t>
+      </w:r>
+      <w:r>
+        <w:rPr>
+          <w:rFonts w:ascii="Times" w:hAnsi="Times"/>
+          <w:lang w:eastAsia="zh-CN"/>
+        </w:rPr>
+        <w:t>h and surface uplift up to 10 cm</w:t>
+      </w:r>
+      <w:r>
+        <w:rPr>
+          <w:rFonts w:ascii="Times" w:hAnsi="Times"/>
+          <w:lang w:eastAsia="zh-CN"/>
+        </w:rPr>
+        <w:t>.</w:t>
+      </w:r>
+      <w:r>
+        <w:rPr>
+          <w:rFonts w:ascii="Times" w:hAnsi="Times"/>
+          <w:lang w:eastAsia="zh-CN"/>
+        </w:rPr>
+        <w:t xml:space="preserve">  This study</w:t>
+      </w:r>
+      <w:r>
+        <w:rPr>
+          <w:rFonts w:ascii="Times" w:hAnsi="Times"/>
+          <w:lang w:eastAsia="zh-CN"/>
+        </w:rPr>
+        <w:t xml:space="preserve"> suggest</w:t>
+      </w:r>
+      <w:r>
+        <w:rPr>
+          <w:rFonts w:ascii="Times" w:hAnsi="Times"/>
+          <w:lang w:eastAsia="zh-CN"/>
+        </w:rPr>
+        <w:t>s</w:t>
+      </w:r>
+      <w:r>
+        <w:rPr>
+          <w:rFonts w:ascii="Times" w:hAnsi="Times"/>
+          <w:lang w:eastAsia="zh-CN"/>
+        </w:rPr>
+        <w:t xml:space="preserve"> that surfac</w:t>
+      </w:r>
+      <w:r>
+        <w:rPr>
+          <w:rFonts w:ascii="Times" w:hAnsi="Times"/>
+          <w:lang w:eastAsia="zh-CN"/>
+        </w:rPr>
+        <w:t xml:space="preserve">e displacement observed by </w:t>
       </w:r>
       <w:proofErr w:type="spellStart"/>
       <w:r>
-        <w:t>Meridional</w:t>
+        <w:rPr>
+          <w:rFonts w:ascii="Times" w:hAnsi="Times"/>
+          <w:lang w:eastAsia="zh-CN"/>
+        </w:rPr>
+        <w:t>InSAR</w:t>
       </w:r>
       <w:proofErr w:type="spellEnd"/>
       <w:r>
-        <w:t xml:space="preserve"> Overturning Circulation.  </w:t>
-      </w:r>
-      <w:r>
-        <w:t xml:space="preserve">In the third work, </w:t>
-      </w:r>
-      <w:r>
-        <w:rPr>
-          <w:lang w:eastAsia="zh-CN"/>
-        </w:rPr>
-        <w:t xml:space="preserve">I use </w:t>
-      </w:r>
-      <w:proofErr w:type="spellStart"/>
-      <w:r>
-        <w:rPr>
-          <w:lang w:eastAsia="zh-CN"/>
-        </w:rPr>
-        <w:t>InSAR</w:t>
-      </w:r>
-      <w:proofErr w:type="spellEnd"/>
-      <w:r>
-        <w:rPr>
-          <w:lang w:eastAsia="zh-CN"/>
-        </w:rPr>
-        <w:t xml:space="preserve"> to monitor </w:t>
-      </w:r>
-      <w:r>
-        <w:rPr>
-          <w:lang w:eastAsia="zh-CN"/>
-        </w:rPr>
-        <w:t>ground deformation caused by CO</w:t>
-      </w:r>
-      <w:r>
-        <w:rPr>
-          <w:vertAlign w:val="subscript"/>
-          <w:lang w:eastAsia="zh-CN"/>
-        </w:rPr>
-        <w:t>2</w:t>
-      </w:r>
-      <w:r>
-        <w:rPr>
-          <w:lang w:eastAsia="zh-CN"/>
-        </w:rPr>
-        <w:t xml:space="preserve"> injection at an enhanced oil recovery site in west Texas</w:t>
-      </w:r>
-      <w:r>
-        <w:rPr>
-          <w:lang w:eastAsia="zh-CN"/>
-        </w:rPr>
-        <w:t>.  Carbon capture, utilization and storage can greatly reduced CO</w:t>
-      </w:r>
-      <w:r>
-        <w:rPr>
-          <w:vertAlign w:val="subscript"/>
-          <w:lang w:eastAsia="zh-CN"/>
-        </w:rPr>
-        <w:t>2</w:t>
-      </w:r>
-      <w:r>
-        <w:rPr>
-          <w:lang w:eastAsia="zh-CN"/>
-        </w:rPr>
-        <w:t xml:space="preserve"> emitted from power plants</w:t>
-      </w:r>
-      <w:r>
-        <w:rPr>
-          <w:lang w:eastAsia="zh-CN"/>
-        </w:rPr>
-        <w:t>, which is a</w:t>
-      </w:r>
-      <w:r>
-        <w:rPr>
-          <w:lang w:eastAsia="zh-CN"/>
-        </w:rPr>
-        <w:t xml:space="preserve"> promising way to mitigate anthropogenic warmin</w:t>
-      </w:r>
-      <w:r>
-        <w:rPr>
-          <w:lang w:eastAsia="zh-CN"/>
-        </w:rPr>
-        <w:t xml:space="preserve">g. </w:t>
-      </w:r>
-      <w:r>
-        <w:rPr>
-          <w:lang w:eastAsia="zh-CN"/>
-        </w:rPr>
-        <w:t>From 2007 to 2011, ~</w:t>
-      </w:r>
-      <w:r>
-        <w:rPr>
-          <w:lang w:eastAsia="zh-CN"/>
-        </w:rPr>
-        <w:t xml:space="preserve">24 million tons of </w:t>
-      </w:r>
-      <w:proofErr w:type="gramStart"/>
-      <w:r>
-        <w:rPr>
-          <w:lang w:eastAsia="zh-CN"/>
-        </w:rPr>
-        <w:t>CO</w:t>
-      </w:r>
-      <w:r>
-        <w:rPr>
-          <w:vertAlign w:val="subscript"/>
-          <w:lang w:eastAsia="zh-CN"/>
-        </w:rPr>
-        <w:t xml:space="preserve">2 </w:t>
-      </w:r>
-      <w:r>
-        <w:rPr>
-          <w:vertAlign w:val="subscript"/>
+        <w:rPr>
+          <w:rFonts w:ascii="Times" w:hAnsi="Times"/>
+          <w:lang w:eastAsia="zh-CN"/>
+        </w:rPr>
+        <w:t xml:space="preserve"> is a good indicator of reservoir pressure change and continuous monitoring </w:t>
+      </w:r>
+      <w:r>
+        <w:rPr>
+          <w:rFonts w:ascii="Times" w:hAnsi="Times"/>
+          <w:lang w:eastAsia="zh-CN"/>
+        </w:rPr>
+        <w:lastRenderedPageBreak/>
+        <w:t>surface displacement at</w:t>
+      </w:r>
+      <w:r>
+        <w:rPr>
+          <w:rFonts w:ascii="Times" w:hAnsi="Times"/>
           <w:lang w:eastAsia="zh-CN"/>
         </w:rPr>
         <w:t xml:space="preserve"> </w:t>
       </w:r>
       <w:r>
         <w:rPr>
-          <w:lang w:eastAsia="zh-CN"/>
-        </w:rPr>
-        <w:t>have</w:t>
-      </w:r>
-      <w:proofErr w:type="gramEnd"/>
-      <w:r>
-        <w:rPr>
-          <w:lang w:eastAsia="zh-CN"/>
-        </w:rPr>
-        <w:t xml:space="preserve"> been sequestered in the field, causing up to 10 </w:t>
-      </w:r>
-      <w:proofErr w:type="spellStart"/>
-      <w:r>
-        <w:rPr>
-          <w:lang w:eastAsia="zh-CN"/>
-        </w:rPr>
-        <w:t>MPa</w:t>
-      </w:r>
-      <w:proofErr w:type="spellEnd"/>
-      <w:r>
-        <w:rPr>
-          <w:lang w:eastAsia="zh-CN"/>
-        </w:rPr>
-        <w:t xml:space="preserve"> pressure buildup at reservoir depth and surface uplift up to 10 cm.</w:t>
-      </w:r>
-      <w:r>
-        <w:rPr>
-          <w:lang w:eastAsia="zh-CN"/>
-        </w:rPr>
-        <w:t xml:space="preserve"> </w:t>
-      </w:r>
-      <w:r>
-        <w:rPr>
-          <w:lang w:eastAsia="zh-CN"/>
-        </w:rPr>
-        <w:t>Our work suggest that surface displacement observed by space geodesy technique is a good indicator of reservoir pressure change and continuous monitoring surface displacement at enhanced oil recovery sites helps to a</w:t>
-      </w:r>
-      <w:r>
-        <w:rPr>
-          <w:rFonts w:hint="eastAsia"/>
-          <w:lang w:eastAsia="zh-CN"/>
-        </w:rPr>
-        <w:t>ss</w:t>
-      </w:r>
-      <w:r>
-        <w:rPr>
-          <w:lang w:eastAsia="zh-CN"/>
-        </w:rPr>
-        <w:t>ess risk</w:t>
-      </w:r>
-      <w:r>
-        <w:rPr>
-          <w:rFonts w:hint="eastAsia"/>
-          <w:lang w:eastAsia="zh-CN"/>
-        </w:rPr>
-        <w:t>s</w:t>
-      </w:r>
-      <w:r>
-        <w:rPr>
-          <w:lang w:eastAsia="zh-CN"/>
-        </w:rPr>
-        <w:t xml:space="preserve"> associated with </w:t>
-      </w:r>
-      <w:r>
-        <w:rPr>
-          <w:lang w:eastAsia="zh-CN"/>
-        </w:rPr>
-        <w:t>CO</w:t>
-      </w:r>
-      <w:r>
-        <w:rPr>
-          <w:vertAlign w:val="subscript"/>
-          <w:lang w:eastAsia="zh-CN"/>
-        </w:rPr>
-        <w:t>2</w:t>
-      </w:r>
-      <w:r>
-        <w:rPr>
-          <w:rFonts w:hint="eastAsia"/>
-          <w:lang w:eastAsia="zh-CN"/>
-        </w:rPr>
-        <w:t xml:space="preserve"> injection</w:t>
-      </w:r>
-      <w:r>
-        <w:rPr>
-          <w:lang w:eastAsia="zh-CN"/>
-        </w:rPr>
-        <w:t xml:space="preserve">.  </w:t>
+          <w:rFonts w:ascii="Times" w:hAnsi="Times"/>
+          <w:lang w:eastAsia="zh-CN"/>
+        </w:rPr>
+        <w:t xml:space="preserve">enhanced oil recovery sites helps to assess risks associated with </w:t>
+      </w:r>
+      <w:r>
+        <w:rPr>
+          <w:rFonts w:ascii="Times" w:hAnsi="Times"/>
+          <w:lang w:eastAsia="zh-CN"/>
+        </w:rPr>
+        <w:t>fluid</w:t>
+      </w:r>
+      <w:r>
+        <w:rPr>
+          <w:rFonts w:ascii="Times" w:hAnsi="Times"/>
+          <w:lang w:eastAsia="zh-CN"/>
+        </w:rPr>
+        <w:t xml:space="preserve"> injection.  </w:t>
       </w:r>
     </w:p>
     <w:p>
@@ -372,7 +733,9 @@
         <w:tabs>
           <w:tab w:val="left" w:pos="3240"/>
         </w:tabs>
-        <w:rPr>
+        <w:spacing w:line="480" w:lineRule="auto"/>
+        <w:rPr>
+          <w:rFonts w:ascii="Times" w:hAnsi="Times"/>
           <w:lang w:eastAsia="zh-CN"/>
         </w:rPr>
       </w:pPr>
@@ -382,7 +745,107 @@
         <w:tabs>
           <w:tab w:val="left" w:pos="3240"/>
         </w:tabs>
-        <w:rPr>
+        <w:spacing w:line="480" w:lineRule="auto"/>
+        <w:rPr>
+          <w:rFonts w:ascii="Times" w:hAnsi="Times"/>
+          <w:lang w:eastAsia="zh-CN"/>
+        </w:rPr>
+      </w:pPr>
+      <w:bookmarkStart w:id="0" w:name="_GoBack"/>
+      <w:r>
+        <w:rPr>
+          <w:rFonts w:ascii="Times" w:hAnsi="Times"/>
+          <w:b/>
+          <w:lang w:eastAsia="zh-CN"/>
+        </w:rPr>
+        <w:t>Keywords:</w:t>
+      </w:r>
+      <w:r>
+        <w:rPr>
+          <w:rFonts w:ascii="Times" w:hAnsi="Times"/>
+          <w:lang w:eastAsia="zh-CN"/>
+        </w:rPr>
+        <w:t xml:space="preserve"> </w:t>
+      </w:r>
+      <w:bookmarkEnd w:id="0"/>
+      <w:r>
+        <w:rPr>
+          <w:rFonts w:ascii="Times" w:hAnsi="Times"/>
+          <w:lang w:eastAsia="zh-CN"/>
+        </w:rPr>
+        <w:t>Global Positioning System,</w:t>
+      </w:r>
+      <w:r>
+        <w:rPr>
+          <w:rFonts w:ascii="Times" w:hAnsi="Times"/>
+        </w:rPr>
+        <w:t xml:space="preserve"> </w:t>
+      </w:r>
+      <w:r>
+        <w:rPr>
+          <w:rFonts w:ascii="Times" w:hAnsi="Times"/>
+        </w:rPr>
+        <w:t>Gravity Recovery and Climate Experiment</w:t>
+      </w:r>
+      <w:r>
+        <w:rPr>
+          <w:rFonts w:ascii="Times" w:hAnsi="Times"/>
+        </w:rPr>
+        <w:t>,</w:t>
+      </w:r>
+      <w:r>
+        <w:rPr>
+          <w:rFonts w:ascii="Times" w:hAnsi="Times"/>
+        </w:rPr>
+        <w:t xml:space="preserve"> </w:t>
+      </w:r>
+      <w:proofErr w:type="spellStart"/>
+      <w:r>
+        <w:rPr>
+          <w:rFonts w:ascii="Times" w:hAnsi="Times"/>
+        </w:rPr>
+        <w:t>Interferometric</w:t>
+      </w:r>
+      <w:proofErr w:type="spellEnd"/>
+      <w:r>
+        <w:rPr>
+          <w:rFonts w:ascii="Times" w:hAnsi="Times"/>
+        </w:rPr>
+        <w:t xml:space="preserve"> Synthetic Aperture Radar</w:t>
+      </w:r>
+      <w:r>
+        <w:rPr>
+          <w:rFonts w:ascii="Times" w:hAnsi="Times"/>
+        </w:rPr>
+        <w:t>, Greenland ice mass loss</w:t>
+      </w:r>
+      <w:r>
+        <w:rPr>
+          <w:rFonts w:ascii="Times" w:hAnsi="Times"/>
+        </w:rPr>
+        <w:t xml:space="preserve">, </w:t>
+      </w:r>
+      <w:r>
+        <w:rPr>
+          <w:rFonts w:ascii="Times" w:hAnsi="Times"/>
+        </w:rPr>
+        <w:t>Labrador Sea</w:t>
+      </w:r>
+      <w:r>
+        <w:rPr>
+          <w:rFonts w:ascii="Times" w:hAnsi="Times"/>
+        </w:rPr>
+        <w:t>, Carbon sequestration</w:t>
+      </w:r>
+    </w:p>
+    <w:p>
+      <w:pPr>
+        <w:tabs>
+          <w:tab w:val="left" w:pos="3240"/>
+        </w:tabs>
+        <w:spacing w:line="480" w:lineRule="auto"/>
+        <w:rPr>
+          <w:rFonts w:ascii="Times" w:hAnsi="Times"/>
           <w:lang w:eastAsia="zh-CN"/>
         </w:rPr>
       </w:pPr>
@@ -392,6 +855,10 @@
         <w:tabs>
           <w:tab w:val="left" w:pos="3240"/>
         </w:tabs>
+        <w:spacing w:line="480" w:lineRule="auto"/>
+        <w:rPr>
+          <w:rFonts w:ascii="Times" w:hAnsi="Times"/>
+        </w:rPr>
       </w:pPr>
     </w:p>
     <w:p>
@@ -399,6 +866,10 @@
         <w:tabs>
           <w:tab w:val="left" w:pos="3240"/>
         </w:tabs>
+        <w:spacing w:line="480" w:lineRule="auto"/>
+        <w:rPr>
+          <w:rFonts w:ascii="Times" w:hAnsi="Times"/>
+        </w:rPr>
       </w:pPr>
     </w:p>
     <w:p>
@@ -406,16 +877,18 @@
         <w:tabs>
           <w:tab w:val="left" w:pos="3240"/>
         </w:tabs>
-        <w:rPr>
-          <w:rFonts w:hint="eastAsia"/>
+        <w:spacing w:line="480" w:lineRule="auto"/>
+        <w:rPr>
+          <w:rFonts w:ascii="Times" w:hAnsi="Times"/>
           <w:lang w:eastAsia="zh-CN"/>
         </w:rPr>
       </w:pPr>
       <w:r>
+        <w:rPr>
+          <w:rFonts w:ascii="Times" w:hAnsi="Times"/>
+        </w:rPr>
         <w:t xml:space="preserve"> </w:t>
       </w:r>
-      <w:bookmarkStart w:id="0" w:name="_GoBack"/>
-      <w:bookmarkEnd w:id="0"/>
     </w:p>
     <w:sectPr>
       <w:pgSz w:w="11900" w:h="16840"/>

</xml_diff>